<commit_message>
nuderstand how stage works
</commit_message>
<xml_diff>
--- a/readme.docx
+++ b/readme.docx
@@ -69,6 +69,31 @@
           <w:rFonts w:hint="eastAsia"/>
         </w:rPr>
         <w:t>是中国传统节日：端午节，这一天我们要吃粽子，塞龙舟。</w:t>
+      </w:r>
+    </w:p>
+    <w:p>
+      <w:r>
+        <w:rPr>
+          <w:rFonts w:hint="eastAsia"/>
+        </w:rPr>
+        <w:t>2</w:t>
+      </w:r>
+      <w:r>
+        <w:t>022</w:t>
+      </w:r>
+      <w:r>
+        <w:rPr>
+          <w:rFonts w:hint="eastAsia"/>
+        </w:rPr>
+        <w:t>年6月7日星期二</w:t>
+      </w:r>
+    </w:p>
+    <w:p>
+      <w:r>
+        <w:rPr>
+          <w:rFonts w:hint="eastAsia"/>
+        </w:rPr>
+        <w:t>晴，今天是高考第一天，上午考语文，下午考数学</w:t>
       </w:r>
     </w:p>
     <w:p>

</xml_diff>

<commit_message>
add workds in june 7th second
</commit_message>
<xml_diff>
--- a/readme.docx
+++ b/readme.docx
@@ -101,6 +101,19 @@
         </w:rPr>
         <w:t>。今天天气不错</w:t>
       </w:r>
+      <w:r>
+        <w:rPr>
+          <w:rFonts w:hint="eastAsia"/>
+        </w:rPr>
+        <w:t>，心情也很好</w:t>
+      </w:r>
+    </w:p>
+    <w:p>
+      <w:pPr>
+        <w:rPr>
+          <w:rFonts w:hint="eastAsia"/>
+        </w:rPr>
+      </w:pPr>
     </w:p>
     <w:p/>
     <w:sectPr>

</xml_diff>

<commit_message>
add simple add quick
</commit_message>
<xml_diff>
--- a/readme.docx
+++ b/readme.docx
@@ -135,16 +135,29 @@
       </w:r>
     </w:p>
     <w:p>
-      <w:pPr>
-        <w:rPr>
-          <w:rFonts w:hint="eastAsia"/>
-        </w:rPr>
-      </w:pPr>
-      <w:r>
-        <w:rPr>
-          <w:rFonts w:hint="eastAsia"/>
-        </w:rPr>
-        <w:t>多云转小雨，今天学习了分支管理，创建了一个dev分支</w:t>
+      <w:r>
+        <w:rPr>
+          <w:rFonts w:hint="eastAsia"/>
+        </w:rPr>
+        <w:t>多云转小</w:t>
+      </w:r>
+      <w:r>
+        <w:rPr>
+          <w:rFonts w:hint="eastAsia"/>
+        </w:rPr>
+        <w:t>于</w:t>
+      </w:r>
+      <w:r>
+        <w:rPr>
+          <w:rFonts w:hint="eastAsia"/>
+        </w:rPr>
+        <w:t>，今天学习了分支管理，创建了一个dev分支</w:t>
+      </w:r>
+      <w:r>
+        <w:rPr>
+          <w:rFonts w:hint="eastAsia"/>
+        </w:rPr>
+        <w:t>。使用git创建分支简单又快速</w:t>
       </w:r>
     </w:p>
     <w:sectPr>

</xml_diff>